<commit_message>
Added Poster for Symposium; Small Notes for Outline
</commit_message>
<xml_diff>
--- a/Other/Mohammad meeting notes, thesis outline.docx
+++ b/Other/Mohammad meeting notes, thesis outline.docx
@@ -487,6 +487,30 @@
       <w:pPr>
         <w:pStyle w:val="ListParagraph"/>
         <w:numPr>
+          <w:ilvl w:val="2"/>
+          <w:numId w:val="2"/>
+        </w:numPr>
+      </w:pPr>
+      <w:r>
+        <w:t>Analytical conversion to pure DEP</w:t>
+      </w:r>
+    </w:p>
+    <w:p>
+      <w:pPr>
+        <w:pStyle w:val="ListParagraph"/>
+        <w:numPr>
+          <w:ilvl w:val="3"/>
+          <w:numId w:val="2"/>
+        </w:numPr>
+      </w:pPr>
+      <w:r>
+        <w:t>Infinite Omega causes the scenarios to be a deterministic equivalent to the stochastic variable</w:t>
+      </w:r>
+    </w:p>
+    <w:p>
+      <w:pPr>
+        <w:pStyle w:val="ListParagraph"/>
+        <w:numPr>
           <w:ilvl w:val="0"/>
           <w:numId w:val="2"/>
         </w:numPr>
@@ -509,8 +533,28 @@
         </w:numPr>
       </w:pPr>
       <w:r>
-        <w:t>Sec 3a – DEP</w:t>
-      </w:r>
+        <w:t xml:space="preserve">Sec 3a – </w:t>
+      </w:r>
+      <w:r>
+        <w:t xml:space="preserve">Sampled </w:t>
+      </w:r>
+      <w:r>
+        <w:t>DEP</w:t>
+      </w:r>
+    </w:p>
+    <w:p>
+      <w:pPr>
+        <w:pStyle w:val="ListParagraph"/>
+        <w:numPr>
+          <w:ilvl w:val="2"/>
+          <w:numId w:val="2"/>
+        </w:numPr>
+      </w:pPr>
+      <w:r>
+        <w:t>Sampling approach to the DEP; limited subset of \Omega causes this to be a computationally solvable approximation to the stochastic variable</w:t>
+      </w:r>
+      <w:bookmarkStart w:id="0" w:name="_GoBack"/>
+      <w:bookmarkEnd w:id="0"/>
     </w:p>
     <w:p>
       <w:pPr>
@@ -672,8 +716,6 @@
         </w:rPr>
         <w:t>why</w:t>
       </w:r>
-      <w:bookmarkStart w:id="0" w:name="_GoBack"/>
-      <w:bookmarkEnd w:id="0"/>
     </w:p>
     <w:p>
       <w:pPr>
@@ -788,6 +830,7 @@
         </w:numPr>
       </w:pPr>
       <w:r>
+        <w:lastRenderedPageBreak/>
         <w:t>Differing costs</w:t>
       </w:r>
     </w:p>
@@ -845,7 +888,6 @@
         </w:numPr>
       </w:pPr>
       <w:r>
-        <w:lastRenderedPageBreak/>
         <w:t>Real proposed extension work</w:t>
       </w:r>
       <w:r>

</xml_diff>